<commit_message>
Actualiza curso R biociencias
</commit_message>
<xml_diff>
--- a/Clase_00/SYLLABUS_CURSO_R_BIOCIENCIAS.docx
+++ b/Clase_00/SYLLABUS_CURSO_R_BIOCIENCIAS.docx
@@ -16,6 +16,7 @@
           <w:rFonts w:ascii="Calibri" w:hAnsi="Calibri" w:cs="Calibri"/>
           <w:b/>
           <w:bCs/>
+          <w:noProof/>
         </w:rPr>
         <w:drawing>
           <wp:anchor distT="0" distB="0" distL="114300" distR="114300" simplePos="0" relativeHeight="251662336" behindDoc="1" locked="0" layoutInCell="1" allowOverlap="1" wp14:anchorId="543B4F58" wp14:editId="4EE26F90">
@@ -1108,7 +1109,6 @@
         <w:rPr>
           <w:rFonts w:ascii="Calibri" w:hAnsi="Calibri" w:cs="Calibri"/>
           <w:b/>
-          <w:lang w:val="en-US"/>
         </w:rPr>
       </w:pPr>
       <w:r>
@@ -1978,28 +1978,7 @@
                 <w:rFonts w:ascii="Calibri" w:hAnsi="Calibri" w:cs="Calibri"/>
                 <w:b/>
               </w:rPr>
-              <w:t>12</w:t>
-            </w:r>
-            <w:r>
-              <w:rPr>
-                <w:rFonts w:ascii="Calibri" w:hAnsi="Calibri" w:cs="Calibri"/>
-                <w:b/>
-              </w:rPr>
-              <w:t xml:space="preserve">:00 AM </w:t>
-            </w:r>
-            <w:r>
-              <w:rPr>
-                <w:rFonts w:ascii="Calibri" w:hAnsi="Calibri" w:cs="Calibri"/>
-                <w:b/>
-              </w:rPr>
-              <w:t>-14</w:t>
-            </w:r>
-            <w:r>
-              <w:rPr>
-                <w:rFonts w:ascii="Calibri" w:hAnsi="Calibri" w:cs="Calibri"/>
-                <w:b/>
-              </w:rPr>
-              <w:t>:00 PM</w:t>
+              <w:t>12:00 AM -14:00 PM</w:t>
             </w:r>
           </w:p>
         </w:tc>
@@ -2402,13 +2381,7 @@
               <w:rPr>
                 <w:rFonts w:ascii="Calibri" w:hAnsi="Calibri" w:cs="Calibri"/>
               </w:rPr>
-              <w:t>Realiza a</w:t>
-            </w:r>
-            <w:r>
-              <w:rPr>
-                <w:rFonts w:ascii="Calibri" w:hAnsi="Calibri" w:cs="Calibri"/>
-              </w:rPr>
-              <w:t>nálisis de varianza y comparación </w:t>
+              <w:t>Realiza análisis de varianza y comparación </w:t>
             </w:r>
             <w:r>
               <w:rPr>
@@ -2586,7 +2559,119 @@
               <w:rPr>
                 <w:rFonts w:ascii="Calibri" w:hAnsi="Calibri" w:cs="Calibri"/>
               </w:rPr>
-              <w:t>Realiza regresión lineal simple y evalua supuestos</w:t>
+              <w:t>Aplica pruebas no paramétricas.</w:t>
+            </w:r>
+          </w:p>
+          <w:p>
+            <w:pPr>
+              <w:jc w:val="center"/>
+              <w:rPr>
+                <w:rFonts w:ascii="Calibri" w:hAnsi="Calibri" w:cs="Calibri"/>
+              </w:rPr>
+            </w:pPr>
+            <w:r>
+              <w:rPr>
+                <w:rFonts w:ascii="Calibri" w:hAnsi="Calibri" w:cs="Calibri"/>
+              </w:rPr>
+              <w:t xml:space="preserve">Prueba de correlación </w:t>
+            </w:r>
+            <w:bookmarkStart w:id="0" w:name="_GoBack"/>
+            <w:bookmarkEnd w:id="0"/>
+            <w:r>
+              <w:rPr>
+                <w:rFonts w:ascii="Calibri" w:hAnsi="Calibri" w:cs="Calibri"/>
+              </w:rPr>
+              <w:t>no paramé</w:t>
+            </w:r>
+            <w:r>
+              <w:rPr>
+                <w:rFonts w:ascii="Calibri" w:hAnsi="Calibri" w:cs="Calibri"/>
+              </w:rPr>
+              <w:t>trica</w:t>
+            </w:r>
+            <w:r>
+              <w:rPr>
+                <w:rFonts w:ascii="Calibri" w:hAnsi="Calibri" w:cs="Calibri"/>
+              </w:rPr>
+              <w:t>.</w:t>
+            </w:r>
+          </w:p>
+          <w:p>
+            <w:pPr>
+              <w:jc w:val="center"/>
+              <w:rPr>
+                <w:rFonts w:ascii="Calibri" w:hAnsi="Calibri" w:cs="Calibri"/>
+              </w:rPr>
+            </w:pPr>
+            <w:r>
+              <w:rPr>
+                <w:rFonts w:ascii="Calibri" w:hAnsi="Calibri" w:cs="Calibri"/>
+              </w:rPr>
+              <w:t>Prueba de Chi-2 para t</w:t>
+            </w:r>
+            <w:r>
+              <w:rPr>
+                <w:rFonts w:ascii="Calibri" w:hAnsi="Calibri" w:cs="Calibri"/>
+              </w:rPr>
+              <w:t>ablas de contingencia</w:t>
+            </w:r>
+            <w:r>
+              <w:rPr>
+                <w:rFonts w:ascii="Calibri" w:hAnsi="Calibri" w:cs="Calibri"/>
+              </w:rPr>
+              <w:t xml:space="preserve"> </w:t>
+            </w:r>
+            <w:r>
+              <w:rPr>
+                <w:rFonts w:ascii="Calibri" w:hAnsi="Calibri" w:cs="Calibri"/>
+              </w:rPr>
+              <w:t>.</w:t>
+            </w:r>
+          </w:p>
+          <w:p>
+            <w:pPr>
+              <w:jc w:val="center"/>
+              <w:rPr>
+                <w:rFonts w:ascii="Calibri" w:hAnsi="Calibri" w:cs="Calibri"/>
+              </w:rPr>
+            </w:pPr>
+            <w:r>
+              <w:rPr>
+                <w:rFonts w:ascii="Calibri" w:hAnsi="Calibri" w:cs="Calibri"/>
+              </w:rPr>
+              <w:t xml:space="preserve">Prueba de </w:t>
+            </w:r>
+            <w:r>
+              <w:rPr>
+                <w:rFonts w:ascii="Calibri" w:hAnsi="Calibri" w:cs="Calibri"/>
+              </w:rPr>
+              <w:t xml:space="preserve">Wilcoxon </w:t>
+            </w:r>
+            <w:r>
+              <w:rPr>
+                <w:rFonts w:ascii="Calibri" w:hAnsi="Calibri" w:cs="Calibri"/>
+              </w:rPr>
+              <w:t>.</w:t>
+            </w:r>
+          </w:p>
+          <w:p>
+            <w:pPr>
+              <w:jc w:val="center"/>
+              <w:rPr>
+                <w:rFonts w:ascii="Calibri" w:hAnsi="Calibri" w:cs="Calibri"/>
+              </w:rPr>
+            </w:pPr>
+            <w:r>
+              <w:rPr>
+                <w:rFonts w:ascii="Calibri" w:hAnsi="Calibri" w:cs="Calibri"/>
+              </w:rPr>
+              <w:t>Prueba de Kruskal Wallis</w:t>
+            </w:r>
+            <w:r>
+              <w:rPr>
+                <w:rFonts w:ascii="Calibri" w:hAnsi="Calibri" w:cs="Calibri"/>
+              </w:rPr>
+              <w:t>.</w:t>
             </w:r>
           </w:p>
         </w:tc>
@@ -2697,30 +2782,7 @@
                 <w:rFonts w:ascii="Calibri" w:hAnsi="Calibri" w:cs="Calibri"/>
                 <w:b/>
               </w:rPr>
-              <w:t>12</w:t>
-            </w:r>
-            <w:r>
-              <w:rPr>
-                <w:rFonts w:ascii="Calibri" w:hAnsi="Calibri" w:cs="Calibri"/>
-                <w:b/>
-              </w:rPr>
-              <w:t xml:space="preserve">:00 AM </w:t>
-            </w:r>
-            <w:r>
-              <w:rPr>
-                <w:rFonts w:ascii="Calibri" w:hAnsi="Calibri" w:cs="Calibri"/>
-                <w:b/>
-              </w:rPr>
-              <w:t>-14</w:t>
-            </w:r>
-            <w:bookmarkStart w:id="0" w:name="_GoBack"/>
-            <w:bookmarkEnd w:id="0"/>
-            <w:r>
-              <w:rPr>
-                <w:rFonts w:ascii="Calibri" w:hAnsi="Calibri" w:cs="Calibri"/>
-                <w:b/>
-              </w:rPr>
-              <w:t>:00 PM</w:t>
+              <w:t>12:00 AM -14:00 PM</w:t>
             </w:r>
           </w:p>
         </w:tc>
@@ -2741,19 +2803,7 @@
               <w:rPr>
                 <w:rFonts w:ascii="Calibri" w:hAnsi="Calibri" w:cs="Calibri"/>
               </w:rPr>
-              <w:t>R</w:t>
-            </w:r>
-            <w:r>
-              <w:rPr>
-                <w:rFonts w:ascii="Calibri" w:hAnsi="Calibri" w:cs="Calibri"/>
-              </w:rPr>
-              <w:t>egresión l</w:t>
-            </w:r>
-            <w:r>
-              <w:rPr>
-                <w:rFonts w:ascii="Calibri" w:hAnsi="Calibri" w:cs="Calibri"/>
-              </w:rPr>
-              <w:t>ineal simple</w:t>
+              <w:t>Regresión lineal simple</w:t>
             </w:r>
           </w:p>
         </w:tc>
@@ -4732,7 +4782,7 @@
 </file>
 
 <file path=customXml/itemProps1.xml><?xml version="1.0" encoding="utf-8"?>
-<ds:datastoreItem xmlns:ds="http://schemas.openxmlformats.org/officeDocument/2006/customXml" ds:itemID="{F5468F7F-1415-0344-8E00-C9989A3F4004}">
+<ds:datastoreItem xmlns:ds="http://schemas.openxmlformats.org/officeDocument/2006/customXml" ds:itemID="{D48DF38E-E39B-0A4F-A400-5F3E04BBA030}">
   <ds:schemaRefs>
     <ds:schemaRef ds:uri="http://schemas.openxmlformats.org/officeDocument/2006/bibliography"/>
   </ds:schemaRefs>

</xml_diff>